<commit_message>
update gambar bab 3
</commit_message>
<xml_diff>
--- a/DOKUMENTASI/BAB 3/BAB III.docx
+++ b/DOKUMENTASI/BAB 3/BAB III.docx
@@ -37,6 +37,8 @@
         </w:rPr>
         <w:t>3</w:t>
       </w:r>
+      <w:bookmarkStart w:id="0" w:name="_GoBack"/>
+      <w:bookmarkEnd w:id="0"/>
     </w:p>
     <w:p>
       <w:pPr>
@@ -2376,17 +2378,9 @@
           <w:lang w:val="en-AU"/>
         </w:rPr>
         <w:drawing>
-          <wp:anchor distT="0" distB="0" distL="114300" distR="114300" simplePos="0" relativeHeight="251658240" behindDoc="0" locked="0" layoutInCell="1" allowOverlap="1" wp14:anchorId="34AD193C" wp14:editId="0487A7CC">
-            <wp:simplePos x="0" y="0"/>
-            <wp:positionH relativeFrom="column">
-              <wp:posOffset>197845</wp:posOffset>
-            </wp:positionH>
-            <wp:positionV relativeFrom="paragraph">
-              <wp:posOffset>0</wp:posOffset>
-            </wp:positionV>
+          <wp:inline distT="0" distB="0" distL="0" distR="0" wp14:anchorId="34AD193C" wp14:editId="6680DD7C">
             <wp:extent cx="4666891" cy="3666227"/>
             <wp:effectExtent l="0" t="0" r="635" b="0"/>
-            <wp:wrapSquare wrapText="bothSides"/>
             <wp:docPr id="3" name="Picture 3"/>
             <wp:cNvGraphicFramePr>
               <a:graphicFrameLocks xmlns:a="http://schemas.openxmlformats.org/drawingml/2006/main" noChangeAspect="1"/>
@@ -2432,13 +2426,7 @@
                 </pic:pic>
               </a:graphicData>
             </a:graphic>
-            <wp14:sizeRelH relativeFrom="page">
-              <wp14:pctWidth>0</wp14:pctWidth>
-            </wp14:sizeRelH>
-            <wp14:sizeRelV relativeFrom="page">
-              <wp14:pctHeight>0</wp14:pctHeight>
-            </wp14:sizeRelV>
-          </wp:anchor>
+          </wp:inline>
         </w:drawing>
       </w:r>
       <w:r>
@@ -11798,8 +11786,6 @@
           <w:lang w:val="en-AU"/>
         </w:rPr>
       </w:pPr>
-      <w:bookmarkStart w:id="0" w:name="_GoBack"/>
-      <w:bookmarkEnd w:id="0"/>
     </w:p>
     <w:p>
       <w:pPr>
@@ -12936,7 +12922,7 @@
       </w:pPr>
     </w:pPrDefault>
   </w:docDefaults>
-  <w:latentStyles w:defLockedState="0" w:defUIPriority="99" w:defSemiHidden="0" w:defUnhideWhenUsed="0" w:defQFormat="0" w:count="375">
+  <w:latentStyles w:defLockedState="0" w:defUIPriority="99" w:defSemiHidden="0" w:defUnhideWhenUsed="0" w:defQFormat="0" w:count="376">
     <w:lsdException w:name="Normal" w:uiPriority="0" w:qFormat="1"/>
     <w:lsdException w:name="heading 1" w:uiPriority="9" w:qFormat="1"/>
     <w:lsdException w:name="heading 2" w:semiHidden="1" w:uiPriority="9" w:unhideWhenUsed="1" w:qFormat="1"/>
@@ -13042,7 +13028,6 @@
     <w:lsdException w:name="HTML Sample" w:semiHidden="1" w:unhideWhenUsed="1"/>
     <w:lsdException w:name="HTML Typewriter" w:semiHidden="1" w:unhideWhenUsed="1"/>
     <w:lsdException w:name="HTML Variable" w:semiHidden="1" w:unhideWhenUsed="1"/>
-    <w:lsdException w:name="Normal Table" w:semiHidden="1" w:unhideWhenUsed="1"/>
     <w:lsdException w:name="annotation subject" w:semiHidden="1" w:unhideWhenUsed="1"/>
     <w:lsdException w:name="No List" w:semiHidden="1" w:unhideWhenUsed="1"/>
     <w:lsdException w:name="Outline List 1" w:semiHidden="1" w:unhideWhenUsed="1"/>
@@ -13089,10 +13074,8 @@
     <w:lsdException w:name="Table Subtle 2" w:semiHidden="1" w:unhideWhenUsed="1"/>
     <w:lsdException w:name="Table Web 1" w:semiHidden="1" w:unhideWhenUsed="1"/>
     <w:lsdException w:name="Table Web 2" w:semiHidden="1" w:unhideWhenUsed="1"/>
-    <w:lsdException w:name="Table Web 3" w:semiHidden="1" w:unhideWhenUsed="1"/>
     <w:lsdException w:name="Balloon Text" w:semiHidden="1" w:unhideWhenUsed="1"/>
     <w:lsdException w:name="Table Grid" w:uiPriority="39"/>
-    <w:lsdException w:name="Table Theme" w:semiHidden="1" w:unhideWhenUsed="1"/>
     <w:lsdException w:name="Placeholder Text" w:semiHidden="1"/>
     <w:lsdException w:name="No Spacing" w:uiPriority="1" w:qFormat="1"/>
     <w:lsdException w:name="Light Shading" w:uiPriority="60"/>
@@ -13312,6 +13295,7 @@
     <w:lsdException w:name="Smart Hyperlink" w:semiHidden="1" w:unhideWhenUsed="1"/>
     <w:lsdException w:name="Hashtag" w:semiHidden="1" w:unhideWhenUsed="1"/>
     <w:lsdException w:name="Unresolved Mention" w:semiHidden="1" w:unhideWhenUsed="1"/>
+    <w:lsdException w:name="Smart Link" w:semiHidden="1" w:unhideWhenUsed="1"/>
   </w:latentStyles>
   <w:style w:type="paragraph" w:default="1" w:styleId="Normal">
     <w:name w:val="Normal"/>
@@ -13327,6 +13311,7 @@
   <w:style w:type="character" w:default="1" w:styleId="DefaultParagraphFont">
     <w:name w:val="Default Paragraph Font"/>
     <w:uiPriority w:val="1"/>
+    <w:semiHidden/>
     <w:unhideWhenUsed/>
   </w:style>
   <w:style w:type="table" w:default="1" w:styleId="TableNormal">
@@ -13725,7 +13710,7 @@
 </file>
 
 <file path=customXml/itemProps1.xml><?xml version="1.0" encoding="utf-8"?>
-<ds:datastoreItem xmlns:ds="http://schemas.openxmlformats.org/officeDocument/2006/customXml" ds:itemID="{A3672E3F-5CE1-4BC1-814C-702A9C6E10FA}">
+<ds:datastoreItem xmlns:ds="http://schemas.openxmlformats.org/officeDocument/2006/customXml" ds:itemID="{275399A9-DDA6-438D-AFF5-26960552BFC1}">
   <ds:schemaRefs>
     <ds:schemaRef ds:uri="http://schemas.openxmlformats.org/officeDocument/2006/bibliography"/>
   </ds:schemaRefs>

</xml_diff>

<commit_message>
header footer fix bab 1-7
</commit_message>
<xml_diff>
--- a/DOKUMENTASI/BAB 3/BAB III.docx
+++ b/DOKUMENTASI/BAB 3/BAB III.docx
@@ -2456,6 +2456,30 @@
         </w:rPr>
         <w:t xml:space="preserve"> </w:t>
       </w:r>
+    </w:p>
+    <w:p>
+      <w:pPr>
+        <w:spacing w:line="480" w:lineRule="auto"/>
+        <w:ind w:left="1" w:firstLine="566"/>
+        <w:jc w:val="both"/>
+        <w:rPr>
+          <w:rFonts w:ascii="Times New Roman" w:hAnsi="Times New Roman" w:cs="Times New Roman"/>
+          <w:bCs/>
+          <w:noProof/>
+          <w:sz w:val="24"/>
+          <w:szCs w:val="24"/>
+          <w:lang w:val="en-AU"/>
+        </w:rPr>
+        <w:sectPr>
+          <w:headerReference w:type="default" r:id="rId9"/>
+          <w:headerReference w:type="first" r:id="rId10"/>
+          <w:pgSz w:w="11850" w:h="16783"/>
+          <w:pgMar w:top="2268" w:right="1701" w:bottom="1701" w:left="2268" w:header="850" w:footer="850" w:gutter="0"/>
+          <w:cols w:space="0"/>
+          <w:titlePg/>
+          <w:docGrid w:linePitch="360"/>
+        </w:sectPr>
+      </w:pPr>
     </w:p>
     <w:p>
       <w:pPr>
@@ -2544,7 +2568,7 @@
                     <pic:cNvPicPr/>
                   </pic:nvPicPr>
                   <pic:blipFill rotWithShape="1">
-                    <a:blip r:embed="rId9" cstate="print">
+                    <a:blip r:embed="rId11" cstate="print">
                       <a:extLst>
                         <a:ext uri="{28A0092B-C50C-407E-A947-70E740481C1C}">
                           <a14:useLocalDpi xmlns:a14="http://schemas.microsoft.com/office/drawing/2010/main" val="0"/>
@@ -3646,15 +3670,30 @@
         </w:rPr>
         <w:t xml:space="preserve"> </w:t>
       </w:r>
-      <w:proofErr w:type="spellStart"/>
-      <w:r>
-        <w:rPr>
-          <w:rFonts w:ascii="Times New Roman" w:hAnsi="Times New Roman" w:cs="Times New Roman"/>
-          <w:bCs/>
-          <w:sz w:val="24"/>
-          <w:szCs w:val="24"/>
-          <w:lang w:val="en-AU"/>
-        </w:rPr>
+    </w:p>
+    <w:p>
+      <w:pPr>
+        <w:spacing w:line="480" w:lineRule="auto"/>
+        <w:ind w:left="1"/>
+        <w:jc w:val="both"/>
+        <w:rPr>
+          <w:rFonts w:ascii="Times New Roman" w:hAnsi="Times New Roman" w:cs="Times New Roman"/>
+          <w:bCs/>
+          <w:sz w:val="24"/>
+          <w:szCs w:val="24"/>
+          <w:lang w:val="en-AU"/>
+        </w:rPr>
+      </w:pPr>
+      <w:proofErr w:type="spellStart"/>
+      <w:r>
+        <w:rPr>
+          <w:rFonts w:ascii="Times New Roman" w:hAnsi="Times New Roman" w:cs="Times New Roman"/>
+          <w:bCs/>
+          <w:sz w:val="24"/>
+          <w:szCs w:val="24"/>
+          <w:lang w:val="en-AU"/>
+        </w:rPr>
+        <w:lastRenderedPageBreak/>
         <w:t>laporan</w:t>
       </w:r>
       <w:proofErr w:type="spellEnd"/>
@@ -3853,7 +3892,6 @@
           <w:szCs w:val="24"/>
           <w:lang w:val="en-AU"/>
         </w:rPr>
-        <w:lastRenderedPageBreak/>
         <w:t>persembahan</w:t>
       </w:r>
       <w:proofErr w:type="spellEnd"/>
@@ -7314,6 +7352,31 @@
         </w:rPr>
         <w:t>.</w:t>
       </w:r>
+    </w:p>
+    <w:p>
+      <w:pPr>
+        <w:spacing w:line="480" w:lineRule="auto"/>
+        <w:ind w:left="1"/>
+        <w:jc w:val="both"/>
+        <w:rPr>
+          <w:rFonts w:ascii="Times New Roman" w:hAnsi="Times New Roman" w:cs="Times New Roman"/>
+          <w:bCs/>
+          <w:sz w:val="24"/>
+          <w:szCs w:val="24"/>
+          <w:lang w:val="en-AU"/>
+        </w:rPr>
+        <w:sectPr>
+          <w:headerReference w:type="default" r:id="rId12"/>
+          <w:headerReference w:type="first" r:id="rId13"/>
+          <w:footerReference w:type="first" r:id="rId14"/>
+          <w:type w:val="continuous"/>
+          <w:pgSz w:w="11850" w:h="16783"/>
+          <w:pgMar w:top="2268" w:right="1701" w:bottom="1701" w:left="2268" w:header="850" w:footer="850" w:gutter="0"/>
+          <w:cols w:space="0"/>
+          <w:titlePg/>
+          <w:docGrid w:linePitch="360"/>
+        </w:sectPr>
+      </w:pPr>
     </w:p>
     <w:p>
       <w:pPr>
@@ -7354,7 +7417,7 @@
                     <pic:cNvPicPr/>
                   </pic:nvPicPr>
                   <pic:blipFill>
-                    <a:blip r:embed="rId10">
+                    <a:blip r:embed="rId15">
                       <a:extLst>
                         <a:ext uri="{28A0092B-C50C-407E-A947-70E740481C1C}">
                           <a14:useLocalDpi xmlns:a14="http://schemas.microsoft.com/office/drawing/2010/main" val="0"/>
@@ -9040,6 +9103,33 @@
           <w:bCs/>
           <w:sz w:val="24"/>
           <w:szCs w:val="24"/>
+          <w:lang w:val="id-ID"/>
+        </w:rPr>
+        <w:sectPr>
+          <w:headerReference w:type="first" r:id="rId16"/>
+          <w:type w:val="continuous"/>
+          <w:pgSz w:w="11850" w:h="16783"/>
+          <w:pgMar w:top="2268" w:right="1701" w:bottom="1701" w:left="2268" w:header="850" w:footer="850" w:gutter="0"/>
+          <w:cols w:space="0"/>
+          <w:titlePg/>
+          <w:docGrid w:linePitch="360"/>
+        </w:sectPr>
+      </w:pPr>
+    </w:p>
+    <w:p>
+      <w:pPr>
+        <w:tabs>
+          <w:tab w:val="left" w:pos="600"/>
+        </w:tabs>
+        <w:spacing w:line="480" w:lineRule="auto"/>
+        <w:ind w:left="602" w:hangingChars="250" w:hanging="602"/>
+        <w:jc w:val="both"/>
+        <w:rPr>
+          <w:rFonts w:ascii="Times New Roman" w:hAnsi="Times New Roman" w:cs="Times New Roman"/>
+          <w:b/>
+          <w:bCs/>
+          <w:sz w:val="24"/>
+          <w:szCs w:val="24"/>
           <w:lang w:val="en-AU"/>
         </w:rPr>
       </w:pPr>
@@ -9088,8 +9178,6 @@
         </w:rPr>
         <w:t xml:space="preserve">ANALISIS </w:t>
       </w:r>
-      <w:bookmarkStart w:id="0" w:name="_GoBack"/>
-      <w:bookmarkEnd w:id="0"/>
       <w:r>
         <w:rPr>
           <w:rFonts w:ascii="Times New Roman" w:hAnsi="Times New Roman" w:cs="Times New Roman"/>
@@ -11941,22 +12029,7 @@
       <w:pPr>
         <w:pStyle w:val="ListParagraph"/>
         <w:spacing w:line="480" w:lineRule="auto"/>
-        <w:ind w:left="787"/>
-        <w:jc w:val="both"/>
-        <w:rPr>
-          <w:rFonts w:ascii="Times New Roman" w:hAnsi="Times New Roman" w:cs="Times New Roman"/>
-          <w:bCs/>
-          <w:sz w:val="24"/>
-          <w:szCs w:val="24"/>
-          <w:lang w:val="en-AU"/>
-        </w:rPr>
-      </w:pPr>
-    </w:p>
-    <w:p>
-      <w:pPr>
-        <w:pStyle w:val="ListParagraph"/>
-        <w:spacing w:line="480" w:lineRule="auto"/>
-        <w:ind w:left="787"/>
+        <w:ind w:left="567"/>
         <w:jc w:val="both"/>
         <w:rPr>
           <w:rFonts w:ascii="Times New Roman" w:hAnsi="Times New Roman" w:cs="Times New Roman"/>
@@ -12019,6 +12092,8 @@
         </w:rPr>
         <w:t>Gereja</w:t>
       </w:r>
+      <w:bookmarkStart w:id="0" w:name="_GoBack"/>
+      <w:bookmarkEnd w:id="0"/>
       <w:proofErr w:type="spellEnd"/>
     </w:p>
     <w:p>
@@ -12539,10 +12614,11 @@
       </w:r>
     </w:p>
     <w:sectPr>
-      <w:headerReference w:type="default" r:id="rId11"/>
-      <w:headerReference w:type="first" r:id="rId12"/>
+      <w:headerReference w:type="default" r:id="rId17"/>
+      <w:headerReference w:type="first" r:id="rId18"/>
+      <w:type w:val="continuous"/>
       <w:pgSz w:w="11850" w:h="16783"/>
-      <w:pgMar w:top="2268" w:right="1701" w:bottom="1701" w:left="2268" w:header="720" w:footer="720" w:gutter="0"/>
+      <w:pgMar w:top="2268" w:right="1701" w:bottom="1701" w:left="2268" w:header="850" w:footer="850" w:gutter="0"/>
       <w:cols w:space="0"/>
       <w:titlePg/>
       <w:docGrid w:linePitch="360"/>
@@ -12581,9 +12657,132 @@
   <w:p>
     <w:pPr>
       <w:pBdr>
-        <w:bottom w:val="single" w:sz="6" w:space="1" w:color="auto"/>
+        <w:top w:val="single" w:sz="4" w:space="1" w:color="auto"/>
       </w:pBdr>
+      <w:rPr>
+        <w:rFonts w:ascii="Arial" w:hAnsi="Arial" w:cs="Arial"/>
+        <w:iCs/>
+      </w:rPr>
     </w:pPr>
+    <w:r>
+      <w:rPr>
+        <w:rFonts w:ascii="Arial" w:hAnsi="Arial" w:cs="Arial"/>
+        <w:iCs/>
+      </w:rPr>
+      <w:t xml:space="preserve">Program </w:t>
+    </w:r>
+    <w:proofErr w:type="spellStart"/>
+    <w:r>
+      <w:rPr>
+        <w:rFonts w:ascii="Arial" w:hAnsi="Arial" w:cs="Arial"/>
+        <w:iCs/>
+      </w:rPr>
+      <w:t>Studi</w:t>
+    </w:r>
+    <w:proofErr w:type="spellEnd"/>
+    <w:r>
+      <w:rPr>
+        <w:rFonts w:ascii="Arial" w:hAnsi="Arial" w:cs="Arial"/>
+        <w:iCs/>
+      </w:rPr>
+      <w:t xml:space="preserve"> </w:t>
+    </w:r>
+    <w:proofErr w:type="spellStart"/>
+    <w:r>
+      <w:rPr>
+        <w:rFonts w:ascii="Arial" w:hAnsi="Arial" w:cs="Arial"/>
+        <w:iCs/>
+      </w:rPr>
+      <w:t>Sistem</w:t>
+    </w:r>
+    <w:proofErr w:type="spellEnd"/>
+    <w:r>
+      <w:rPr>
+        <w:rFonts w:ascii="Arial" w:hAnsi="Arial" w:cs="Arial"/>
+        <w:iCs/>
+      </w:rPr>
+      <w:t xml:space="preserve"> </w:t>
+    </w:r>
+    <w:proofErr w:type="spellStart"/>
+    <w:r>
+      <w:rPr>
+        <w:rFonts w:ascii="Arial" w:hAnsi="Arial" w:cs="Arial"/>
+        <w:iCs/>
+      </w:rPr>
+      <w:t>Informasi</w:t>
+    </w:r>
+    <w:proofErr w:type="spellEnd"/>
+    <w:r>
+      <w:rPr>
+        <w:rFonts w:ascii="Arial" w:hAnsi="Arial" w:cs="Arial"/>
+        <w:iCs/>
+      </w:rPr>
+      <w:t xml:space="preserve">, </w:t>
+    </w:r>
+    <w:proofErr w:type="spellStart"/>
+    <w:r>
+      <w:rPr>
+        <w:rFonts w:ascii="Arial" w:hAnsi="Arial" w:cs="Arial"/>
+        <w:iCs/>
+      </w:rPr>
+      <w:t>Jurusan</w:t>
+    </w:r>
+    <w:proofErr w:type="spellEnd"/>
+    <w:r>
+      <w:rPr>
+        <w:rFonts w:ascii="Arial" w:hAnsi="Arial" w:cs="Arial"/>
+        <w:iCs/>
+      </w:rPr>
+      <w:t xml:space="preserve"> Teknik </w:t>
+    </w:r>
+    <w:proofErr w:type="spellStart"/>
+    <w:r>
+      <w:rPr>
+        <w:rFonts w:ascii="Arial" w:hAnsi="Arial" w:cs="Arial"/>
+        <w:iCs/>
+      </w:rPr>
+      <w:t>Informatika</w:t>
+    </w:r>
+    <w:proofErr w:type="spellEnd"/>
+    <w:r>
+      <w:rPr>
+        <w:rFonts w:ascii="Arial" w:hAnsi="Arial" w:cs="Arial"/>
+        <w:iCs/>
+      </w:rPr>
+      <w:t xml:space="preserve">, </w:t>
+    </w:r>
+    <w:proofErr w:type="spellStart"/>
+    <w:r>
+      <w:rPr>
+        <w:rFonts w:ascii="Arial" w:hAnsi="Arial" w:cs="Arial"/>
+        <w:iCs/>
+      </w:rPr>
+      <w:t>Fakultas</w:t>
+    </w:r>
+    <w:proofErr w:type="spellEnd"/>
+    <w:r>
+      <w:rPr>
+        <w:rFonts w:ascii="Arial" w:hAnsi="Arial" w:cs="Arial"/>
+        <w:iCs/>
+      </w:rPr>
+      <w:t xml:space="preserve"> Teknik, </w:t>
+    </w:r>
+    <w:proofErr w:type="spellStart"/>
+    <w:r>
+      <w:rPr>
+        <w:rFonts w:ascii="Arial" w:hAnsi="Arial" w:cs="Arial"/>
+        <w:iCs/>
+      </w:rPr>
+      <w:t>Universitas</w:t>
+    </w:r>
+    <w:proofErr w:type="spellEnd"/>
+    <w:r>
+      <w:rPr>
+        <w:rFonts w:ascii="Arial" w:hAnsi="Arial" w:cs="Arial"/>
+        <w:iCs/>
+      </w:rPr>
+      <w:t xml:space="preserve"> Surabaya</w:t>
+    </w:r>
   </w:p>
   <w:p>
     <w:pPr>
@@ -12595,70 +12794,146 @@
         <w:sz w:val="24"/>
       </w:rPr>
     </w:pPr>
+  </w:p>
+</w:ftr>
+</file>
+
+<file path=word/footer2.xml><?xml version="1.0" encoding="utf-8"?>
+<w:ftr xmlns:wpc="http://schemas.microsoft.com/office/word/2010/wordprocessingCanvas" xmlns:cx="http://schemas.microsoft.com/office/drawing/2014/chartex" xmlns:cx1="http://schemas.microsoft.com/office/drawing/2015/9/8/chartex" xmlns:cx2="http://schemas.microsoft.com/office/drawing/2015/10/21/chartex" xmlns:cx3="http://schemas.microsoft.com/office/drawing/2016/5/9/chartex" xmlns:cx4="http://schemas.microsoft.com/office/drawing/2016/5/10/chartex" xmlns:cx5="http://schemas.microsoft.com/office/drawing/2016/5/11/chartex" xmlns:cx6="http://schemas.microsoft.com/office/drawing/2016/5/12/chartex" xmlns:cx7="http://schemas.microsoft.com/office/drawing/2016/5/13/chartex" xmlns:cx8="http://schemas.microsoft.com/office/drawing/2016/5/14/chartex" xmlns:mc="http://schemas.openxmlformats.org/markup-compatibility/2006" xmlns:aink="http://schemas.microsoft.com/office/drawing/2016/ink" xmlns:am3d="http://schemas.microsoft.com/office/drawing/2017/model3d" xmlns:o="urn:schemas-microsoft-com:office:office" xmlns:r="http://schemas.openxmlformats.org/officeDocument/2006/relationships" xmlns:m="http://schemas.openxmlformats.org/officeDocument/2006/math" xmlns:v="urn:schemas-microsoft-com:vml" xmlns:wp14="http://schemas.microsoft.com/office/word/2010/wordprocessingDrawing" xmlns:wp="http://schemas.openxmlformats.org/drawingml/2006/wordprocessingDrawing" xmlns:w10="urn:schemas-microsoft-com:office:word" xmlns:w="http://schemas.openxmlformats.org/wordprocessingml/2006/main" xmlns:w14="http://schemas.microsoft.com/office/word/2010/wordml" xmlns:w15="http://schemas.microsoft.com/office/word/2012/wordml" xmlns:w16cid="http://schemas.microsoft.com/office/word/2016/wordml/cid" xmlns:w16se="http://schemas.microsoft.com/office/word/2015/wordml/symex" xmlns:wpg="http://schemas.microsoft.com/office/word/2010/wordprocessingGroup" xmlns:wpi="http://schemas.microsoft.com/office/word/2010/wordprocessingInk" xmlns:wne="http://schemas.microsoft.com/office/word/2006/wordml" xmlns:wps="http://schemas.microsoft.com/office/word/2010/wordprocessingShape" mc:Ignorable="w14 w15 w16se w16cid wp14">
+  <w:p>
+    <w:pPr>
+      <w:pBdr>
+        <w:top w:val="single" w:sz="4" w:space="1" w:color="auto"/>
+      </w:pBdr>
+      <w:rPr>
+        <w:rFonts w:ascii="Arial" w:hAnsi="Arial" w:cs="Arial"/>
+        <w:iCs/>
+      </w:rPr>
+    </w:pPr>
+    <w:r>
+      <w:rPr>
+        <w:rFonts w:ascii="Arial" w:hAnsi="Arial" w:cs="Arial"/>
+        <w:iCs/>
+      </w:rPr>
+      <w:t xml:space="preserve">Program </w:t>
+    </w:r>
     <w:proofErr w:type="spellStart"/>
     <w:r>
       <w:rPr>
-        <w:rFonts w:ascii="Times New Roman" w:hAnsi="Times New Roman" w:cs="Times New Roman"/>
-        <w:spacing w:val="20"/>
+        <w:rFonts w:ascii="Arial" w:hAnsi="Arial" w:cs="Arial"/>
+        <w:iCs/>
+      </w:rPr>
+      <w:t>Studi</w:t>
+    </w:r>
+    <w:proofErr w:type="spellEnd"/>
+    <w:r>
+      <w:rPr>
+        <w:rFonts w:ascii="Arial" w:hAnsi="Arial" w:cs="Arial"/>
+        <w:iCs/>
+      </w:rPr>
+      <w:t xml:space="preserve"> </w:t>
+    </w:r>
+    <w:proofErr w:type="spellStart"/>
+    <w:r>
+      <w:rPr>
+        <w:rFonts w:ascii="Arial" w:hAnsi="Arial" w:cs="Arial"/>
+        <w:iCs/>
+      </w:rPr>
+      <w:t>Sistem</w:t>
+    </w:r>
+    <w:proofErr w:type="spellEnd"/>
+    <w:r>
+      <w:rPr>
+        <w:rFonts w:ascii="Arial" w:hAnsi="Arial" w:cs="Arial"/>
+        <w:iCs/>
+      </w:rPr>
+      <w:t xml:space="preserve"> </w:t>
+    </w:r>
+    <w:proofErr w:type="spellStart"/>
+    <w:r>
+      <w:rPr>
+        <w:rFonts w:ascii="Arial" w:hAnsi="Arial" w:cs="Arial"/>
+        <w:iCs/>
+      </w:rPr>
+      <w:t>Informasi</w:t>
+    </w:r>
+    <w:proofErr w:type="spellEnd"/>
+    <w:r>
+      <w:rPr>
+        <w:rFonts w:ascii="Arial" w:hAnsi="Arial" w:cs="Arial"/>
+        <w:iCs/>
+      </w:rPr>
+      <w:t xml:space="preserve">, </w:t>
+    </w:r>
+    <w:proofErr w:type="spellStart"/>
+    <w:r>
+      <w:rPr>
+        <w:rFonts w:ascii="Arial" w:hAnsi="Arial" w:cs="Arial"/>
+        <w:iCs/>
       </w:rPr>
       <w:t>Jurusan</w:t>
     </w:r>
     <w:proofErr w:type="spellEnd"/>
     <w:r>
       <w:rPr>
-        <w:rFonts w:ascii="Times New Roman" w:hAnsi="Times New Roman" w:cs="Times New Roman"/>
-        <w:spacing w:val="20"/>
+        <w:rFonts w:ascii="Arial" w:hAnsi="Arial" w:cs="Arial"/>
+        <w:iCs/>
       </w:rPr>
       <w:t xml:space="preserve"> Teknik </w:t>
     </w:r>
     <w:proofErr w:type="spellStart"/>
     <w:r>
       <w:rPr>
-        <w:rFonts w:ascii="Times New Roman" w:hAnsi="Times New Roman" w:cs="Times New Roman"/>
-        <w:spacing w:val="20"/>
+        <w:rFonts w:ascii="Arial" w:hAnsi="Arial" w:cs="Arial"/>
+        <w:iCs/>
       </w:rPr>
       <w:t>Informatika</w:t>
     </w:r>
     <w:proofErr w:type="spellEnd"/>
     <w:r>
       <w:rPr>
-        <w:rFonts w:ascii="Times New Roman" w:hAnsi="Times New Roman" w:cs="Times New Roman"/>
-        <w:spacing w:val="20"/>
+        <w:rFonts w:ascii="Arial" w:hAnsi="Arial" w:cs="Arial"/>
+        <w:iCs/>
       </w:rPr>
       <w:t xml:space="preserve">, </w:t>
     </w:r>
     <w:proofErr w:type="spellStart"/>
     <w:r>
       <w:rPr>
-        <w:rFonts w:ascii="Times New Roman" w:hAnsi="Times New Roman" w:cs="Times New Roman"/>
-        <w:spacing w:val="20"/>
+        <w:rFonts w:ascii="Arial" w:hAnsi="Arial" w:cs="Arial"/>
+        <w:iCs/>
       </w:rPr>
       <w:t>Fakultas</w:t>
     </w:r>
     <w:proofErr w:type="spellEnd"/>
     <w:r>
       <w:rPr>
-        <w:rFonts w:ascii="Times New Roman" w:hAnsi="Times New Roman" w:cs="Times New Roman"/>
-        <w:spacing w:val="20"/>
+        <w:rFonts w:ascii="Arial" w:hAnsi="Arial" w:cs="Arial"/>
+        <w:iCs/>
       </w:rPr>
       <w:t xml:space="preserve"> Teknik, </w:t>
     </w:r>
     <w:proofErr w:type="spellStart"/>
     <w:r>
       <w:rPr>
-        <w:rFonts w:ascii="Times New Roman" w:hAnsi="Times New Roman" w:cs="Times New Roman"/>
-        <w:spacing w:val="20"/>
+        <w:rFonts w:ascii="Arial" w:hAnsi="Arial" w:cs="Arial"/>
+        <w:iCs/>
       </w:rPr>
       <w:t>Universitas</w:t>
     </w:r>
     <w:proofErr w:type="spellEnd"/>
     <w:r>
       <w:rPr>
-        <w:rFonts w:ascii="Times New Roman" w:hAnsi="Times New Roman" w:cs="Times New Roman"/>
-        <w:spacing w:val="20"/>
+        <w:rFonts w:ascii="Arial" w:hAnsi="Arial" w:cs="Arial"/>
+        <w:iCs/>
       </w:rPr>
       <w:t xml:space="preserve"> Surabaya</w:t>
     </w:r>
+  </w:p>
+  <w:p>
+    <w:pPr>
+      <w:pStyle w:val="Footer"/>
+    </w:pPr>
   </w:p>
 </w:ftr>
 </file>
@@ -12811,23 +13086,64 @@
             <w:iCs/>
             <w:sz w:val="20"/>
           </w:rPr>
-          <w:fldChar w:fldCharType="begin"/>
+          <w:t>6</w:t>
         </w:r>
+      </w:p>
+    </w:sdtContent>
+  </w:sdt>
+</w:hdr>
+</file>
+
+<file path=word/header2.xml><?xml version="1.0" encoding="utf-8"?>
+<w:hdr xmlns:wpc="http://schemas.microsoft.com/office/word/2010/wordprocessingCanvas" xmlns:cx="http://schemas.microsoft.com/office/drawing/2014/chartex" xmlns:cx1="http://schemas.microsoft.com/office/drawing/2015/9/8/chartex" xmlns:cx2="http://schemas.microsoft.com/office/drawing/2015/10/21/chartex" xmlns:cx3="http://schemas.microsoft.com/office/drawing/2016/5/9/chartex" xmlns:cx4="http://schemas.microsoft.com/office/drawing/2016/5/10/chartex" xmlns:cx5="http://schemas.microsoft.com/office/drawing/2016/5/11/chartex" xmlns:cx6="http://schemas.microsoft.com/office/drawing/2016/5/12/chartex" xmlns:cx7="http://schemas.microsoft.com/office/drawing/2016/5/13/chartex" xmlns:cx8="http://schemas.microsoft.com/office/drawing/2016/5/14/chartex" xmlns:mc="http://schemas.openxmlformats.org/markup-compatibility/2006" xmlns:aink="http://schemas.microsoft.com/office/drawing/2016/ink" xmlns:am3d="http://schemas.microsoft.com/office/drawing/2017/model3d" xmlns:o="urn:schemas-microsoft-com:office:office" xmlns:r="http://schemas.openxmlformats.org/officeDocument/2006/relationships" xmlns:m="http://schemas.openxmlformats.org/officeDocument/2006/math" xmlns:v="urn:schemas-microsoft-com:vml" xmlns:wp14="http://schemas.microsoft.com/office/word/2010/wordprocessingDrawing" xmlns:wp="http://schemas.openxmlformats.org/drawingml/2006/wordprocessingDrawing" xmlns:w10="urn:schemas-microsoft-com:office:word" xmlns:w="http://schemas.openxmlformats.org/wordprocessingml/2006/main" xmlns:w14="http://schemas.microsoft.com/office/word/2010/wordml" xmlns:w15="http://schemas.microsoft.com/office/word/2012/wordml" xmlns:w16cid="http://schemas.microsoft.com/office/word/2016/wordml/cid" xmlns:w16se="http://schemas.microsoft.com/office/word/2015/wordml/symex" xmlns:wpg="http://schemas.microsoft.com/office/word/2010/wordprocessingGroup" xmlns:wpi="http://schemas.microsoft.com/office/word/2010/wordprocessingInk" xmlns:wne="http://schemas.microsoft.com/office/word/2006/wordml" xmlns:wps="http://schemas.microsoft.com/office/word/2010/wordprocessingShape" mc:Ignorable="w14 w15 w16se w16cid wp14">
+  <w:p>
+    <w:pPr>
+      <w:pStyle w:val="Header"/>
+    </w:pPr>
+  </w:p>
+</w:hdr>
+</file>
+
+<file path=word/header3.xml><?xml version="1.0" encoding="utf-8"?>
+<w:hdr xmlns:wpc="http://schemas.microsoft.com/office/word/2010/wordprocessingCanvas" xmlns:cx="http://schemas.microsoft.com/office/drawing/2014/chartex" xmlns:cx1="http://schemas.microsoft.com/office/drawing/2015/9/8/chartex" xmlns:cx2="http://schemas.microsoft.com/office/drawing/2015/10/21/chartex" xmlns:cx3="http://schemas.microsoft.com/office/drawing/2016/5/9/chartex" xmlns:cx4="http://schemas.microsoft.com/office/drawing/2016/5/10/chartex" xmlns:cx5="http://schemas.microsoft.com/office/drawing/2016/5/11/chartex" xmlns:cx6="http://schemas.microsoft.com/office/drawing/2016/5/12/chartex" xmlns:cx7="http://schemas.microsoft.com/office/drawing/2016/5/13/chartex" xmlns:cx8="http://schemas.microsoft.com/office/drawing/2016/5/14/chartex" xmlns:mc="http://schemas.openxmlformats.org/markup-compatibility/2006" xmlns:aink="http://schemas.microsoft.com/office/drawing/2016/ink" xmlns:am3d="http://schemas.microsoft.com/office/drawing/2017/model3d" xmlns:o="urn:schemas-microsoft-com:office:office" xmlns:r="http://schemas.openxmlformats.org/officeDocument/2006/relationships" xmlns:m="http://schemas.openxmlformats.org/officeDocument/2006/math" xmlns:v="urn:schemas-microsoft-com:vml" xmlns:wp14="http://schemas.microsoft.com/office/word/2010/wordprocessingDrawing" xmlns:wp="http://schemas.openxmlformats.org/drawingml/2006/wordprocessingDrawing" xmlns:w10="urn:schemas-microsoft-com:office:word" xmlns:w="http://schemas.openxmlformats.org/wordprocessingml/2006/main" xmlns:w14="http://schemas.microsoft.com/office/word/2010/wordml" xmlns:w15="http://schemas.microsoft.com/office/word/2012/wordml" xmlns:w16cid="http://schemas.microsoft.com/office/word/2016/wordml/cid" xmlns:w16se="http://schemas.microsoft.com/office/word/2015/wordml/symex" xmlns:wpg="http://schemas.microsoft.com/office/word/2010/wordprocessingGroup" xmlns:wpi="http://schemas.microsoft.com/office/word/2010/wordprocessingInk" xmlns:wne="http://schemas.microsoft.com/office/word/2006/wordml" xmlns:wps="http://schemas.microsoft.com/office/word/2010/wordprocessingShape" mc:Ignorable="w14 w15 w16se w16cid wp14">
+  <w:sdt>
+    <w:sdtPr>
+      <w:rPr>
+        <w:rFonts w:ascii="Arial" w:hAnsi="Arial" w:cs="Arial"/>
+        <w:iCs/>
+        <w:sz w:val="20"/>
+      </w:rPr>
+      <w:id w:val="-268781946"/>
+      <w:docPartObj>
+        <w:docPartGallery w:val="Page Numbers (Top of Page)"/>
+        <w:docPartUnique/>
+      </w:docPartObj>
+    </w:sdtPr>
+    <w:sdtEndPr>
+      <w:rPr>
+        <w:noProof/>
+      </w:rPr>
+    </w:sdtEndPr>
+    <w:sdtContent>
+      <w:p>
+        <w:pPr>
+          <w:pStyle w:val="Header"/>
+          <w:pBdr>
+            <w:bottom w:val="single" w:sz="4" w:space="1" w:color="auto"/>
+          </w:pBdr>
+          <w:rPr>
+            <w:rFonts w:ascii="Arial" w:hAnsi="Arial" w:cs="Arial"/>
+            <w:iCs/>
+            <w:sz w:val="20"/>
+          </w:rPr>
+        </w:pPr>
         <w:r>
           <w:rPr>
             <w:rFonts w:ascii="Arial" w:hAnsi="Arial" w:cs="Arial"/>
             <w:iCs/>
             <w:sz w:val="20"/>
           </w:rPr>
-          <w:instrText xml:space="preserve"> PAGE  \* Arabic  \* MERGEFORMAT </w:instrText>
-        </w:r>
-        <w:r>
-          <w:rPr>
-            <w:rFonts w:ascii="Arial" w:hAnsi="Arial" w:cs="Arial"/>
-            <w:iCs/>
-            <w:sz w:val="20"/>
-          </w:rPr>
-          <w:fldChar w:fldCharType="separate"/>
+          <w:t xml:space="preserve">Bab </w:t>
         </w:r>
         <w:r>
           <w:rPr>
@@ -12843,7 +13159,75 @@
             <w:iCs/>
             <w:sz w:val="20"/>
           </w:rPr>
-          <w:fldChar w:fldCharType="end"/>
+          <w:t xml:space="preserve"> – </w:t>
+        </w:r>
+        <w:proofErr w:type="spellStart"/>
+        <w:r>
+          <w:rPr>
+            <w:rFonts w:ascii="Arial" w:hAnsi="Arial" w:cs="Arial"/>
+            <w:iCs/>
+            <w:sz w:val="20"/>
+          </w:rPr>
+          <w:t>Analisis</w:t>
+        </w:r>
+        <w:proofErr w:type="spellEnd"/>
+        <w:r>
+          <w:rPr>
+            <w:rFonts w:ascii="Arial" w:hAnsi="Arial" w:cs="Arial"/>
+            <w:iCs/>
+            <w:sz w:val="20"/>
+          </w:rPr>
+          <w:t xml:space="preserve"> </w:t>
+        </w:r>
+        <w:proofErr w:type="spellStart"/>
+        <w:r>
+          <w:rPr>
+            <w:rFonts w:ascii="Arial" w:hAnsi="Arial" w:cs="Arial"/>
+            <w:iCs/>
+            <w:sz w:val="20"/>
+          </w:rPr>
+          <w:t>Sistem</w:t>
+        </w:r>
+        <w:proofErr w:type="spellEnd"/>
+        <w:r>
+          <w:rPr>
+            <w:rFonts w:ascii="Arial" w:hAnsi="Arial" w:cs="Arial"/>
+            <w:iCs/>
+            <w:sz w:val="20"/>
+          </w:rPr>
+          <w:tab/>
+        </w:r>
+        <w:r>
+          <w:rPr>
+            <w:rFonts w:ascii="Arial" w:hAnsi="Arial" w:cs="Arial"/>
+            <w:iCs/>
+            <w:sz w:val="20"/>
+          </w:rPr>
+          <w:tab/>
+        </w:r>
+        <w:r>
+          <w:rPr>
+            <w:rFonts w:ascii="Arial" w:hAnsi="Arial" w:cs="Arial"/>
+            <w:iCs/>
+            <w:sz w:val="20"/>
+          </w:rPr>
+          <w:t>3</w:t>
+        </w:r>
+        <w:r>
+          <w:rPr>
+            <w:rFonts w:ascii="Arial" w:hAnsi="Arial" w:cs="Arial"/>
+            <w:iCs/>
+            <w:sz w:val="20"/>
+          </w:rPr>
+          <w:t>-</w:t>
+        </w:r>
+        <w:r>
+          <w:rPr>
+            <w:rFonts w:ascii="Arial" w:hAnsi="Arial" w:cs="Arial"/>
+            <w:iCs/>
+            <w:sz w:val="20"/>
+          </w:rPr>
+          <w:t>3</w:t>
         </w:r>
       </w:p>
     </w:sdtContent>
@@ -12851,8 +13235,543 @@
 </w:hdr>
 </file>
 
-<file path=word/header2.xml><?xml version="1.0" encoding="utf-8"?>
+<file path=word/header4.xml><?xml version="1.0" encoding="utf-8"?>
 <w:hdr xmlns:wpc="http://schemas.microsoft.com/office/word/2010/wordprocessingCanvas" xmlns:cx="http://schemas.microsoft.com/office/drawing/2014/chartex" xmlns:cx1="http://schemas.microsoft.com/office/drawing/2015/9/8/chartex" xmlns:cx2="http://schemas.microsoft.com/office/drawing/2015/10/21/chartex" xmlns:cx3="http://schemas.microsoft.com/office/drawing/2016/5/9/chartex" xmlns:cx4="http://schemas.microsoft.com/office/drawing/2016/5/10/chartex" xmlns:cx5="http://schemas.microsoft.com/office/drawing/2016/5/11/chartex" xmlns:cx6="http://schemas.microsoft.com/office/drawing/2016/5/12/chartex" xmlns:cx7="http://schemas.microsoft.com/office/drawing/2016/5/13/chartex" xmlns:cx8="http://schemas.microsoft.com/office/drawing/2016/5/14/chartex" xmlns:mc="http://schemas.openxmlformats.org/markup-compatibility/2006" xmlns:aink="http://schemas.microsoft.com/office/drawing/2016/ink" xmlns:am3d="http://schemas.microsoft.com/office/drawing/2017/model3d" xmlns:o="urn:schemas-microsoft-com:office:office" xmlns:r="http://schemas.openxmlformats.org/officeDocument/2006/relationships" xmlns:m="http://schemas.openxmlformats.org/officeDocument/2006/math" xmlns:v="urn:schemas-microsoft-com:vml" xmlns:wp14="http://schemas.microsoft.com/office/word/2010/wordprocessingDrawing" xmlns:wp="http://schemas.openxmlformats.org/drawingml/2006/wordprocessingDrawing" xmlns:w10="urn:schemas-microsoft-com:office:word" xmlns:w="http://schemas.openxmlformats.org/wordprocessingml/2006/main" xmlns:w14="http://schemas.microsoft.com/office/word/2010/wordml" xmlns:w15="http://schemas.microsoft.com/office/word/2012/wordml" xmlns:w16cid="http://schemas.microsoft.com/office/word/2016/wordml/cid" xmlns:w16se="http://schemas.microsoft.com/office/word/2015/wordml/symex" xmlns:wpg="http://schemas.microsoft.com/office/word/2010/wordprocessingGroup" xmlns:wpi="http://schemas.microsoft.com/office/word/2010/wordprocessingInk" xmlns:wne="http://schemas.microsoft.com/office/word/2006/wordml" xmlns:wps="http://schemas.microsoft.com/office/word/2010/wordprocessingShape" mc:Ignorable="w14 w15 w16se w16cid wp14">
+  <w:sdt>
+    <w:sdtPr>
+      <w:rPr>
+        <w:rFonts w:ascii="Arial" w:hAnsi="Arial" w:cs="Arial"/>
+        <w:iCs/>
+        <w:sz w:val="20"/>
+      </w:rPr>
+      <w:id w:val="279375405"/>
+      <w:docPartObj>
+        <w:docPartGallery w:val="Page Numbers (Top of Page)"/>
+        <w:docPartUnique/>
+      </w:docPartObj>
+    </w:sdtPr>
+    <w:sdtEndPr>
+      <w:rPr>
+        <w:noProof/>
+      </w:rPr>
+    </w:sdtEndPr>
+    <w:sdtContent>
+      <w:p>
+        <w:pPr>
+          <w:pStyle w:val="Header"/>
+          <w:pBdr>
+            <w:bottom w:val="single" w:sz="4" w:space="1" w:color="auto"/>
+          </w:pBdr>
+          <w:rPr>
+            <w:rFonts w:ascii="Arial" w:hAnsi="Arial" w:cs="Arial"/>
+            <w:iCs/>
+            <w:noProof/>
+            <w:sz w:val="20"/>
+            <w:szCs w:val="20"/>
+          </w:rPr>
+        </w:pPr>
+        <w:r>
+          <w:rPr>
+            <w:rFonts w:ascii="Arial" w:hAnsi="Arial" w:cs="Arial"/>
+            <w:iCs/>
+            <w:sz w:val="20"/>
+          </w:rPr>
+          <w:t xml:space="preserve">Bab </w:t>
+        </w:r>
+        <w:r>
+          <w:rPr>
+            <w:rFonts w:ascii="Arial" w:hAnsi="Arial" w:cs="Arial"/>
+            <w:iCs/>
+            <w:sz w:val="20"/>
+          </w:rPr>
+          <w:t>3</w:t>
+        </w:r>
+        <w:r>
+          <w:rPr>
+            <w:rFonts w:ascii="Arial" w:hAnsi="Arial" w:cs="Arial"/>
+            <w:iCs/>
+            <w:sz w:val="20"/>
+          </w:rPr>
+          <w:t xml:space="preserve"> – </w:t>
+        </w:r>
+        <w:proofErr w:type="spellStart"/>
+        <w:r>
+          <w:rPr>
+            <w:rFonts w:ascii="Arial" w:hAnsi="Arial" w:cs="Arial"/>
+            <w:iCs/>
+            <w:sz w:val="20"/>
+          </w:rPr>
+          <w:t>Analisis</w:t>
+        </w:r>
+        <w:proofErr w:type="spellEnd"/>
+        <w:r>
+          <w:rPr>
+            <w:rFonts w:ascii="Arial" w:hAnsi="Arial" w:cs="Arial"/>
+            <w:iCs/>
+            <w:sz w:val="20"/>
+          </w:rPr>
+          <w:t xml:space="preserve"> </w:t>
+        </w:r>
+        <w:proofErr w:type="spellStart"/>
+        <w:r>
+          <w:rPr>
+            <w:rFonts w:ascii="Arial" w:hAnsi="Arial" w:cs="Arial"/>
+            <w:iCs/>
+            <w:sz w:val="20"/>
+          </w:rPr>
+          <w:t>Sistem</w:t>
+        </w:r>
+        <w:proofErr w:type="spellEnd"/>
+        <w:r>
+          <w:rPr>
+            <w:rFonts w:ascii="Arial" w:hAnsi="Arial" w:cs="Arial"/>
+            <w:iCs/>
+            <w:sz w:val="20"/>
+          </w:rPr>
+          <w:tab/>
+        </w:r>
+        <w:r>
+          <w:rPr>
+            <w:rFonts w:ascii="Arial" w:hAnsi="Arial" w:cs="Arial"/>
+            <w:iCs/>
+            <w:sz w:val="20"/>
+          </w:rPr>
+          <w:tab/>
+        </w:r>
+        <w:r>
+          <w:rPr>
+            <w:rFonts w:ascii="Arial" w:hAnsi="Arial" w:cs="Arial"/>
+            <w:iCs/>
+            <w:sz w:val="20"/>
+          </w:rPr>
+          <w:t>3</w:t>
+        </w:r>
+        <w:r>
+          <w:rPr>
+            <w:rFonts w:ascii="Arial" w:hAnsi="Arial" w:cs="Arial"/>
+            <w:iCs/>
+            <w:sz w:val="20"/>
+          </w:rPr>
+          <w:t>-</w:t>
+        </w:r>
+        <w:r>
+          <w:rPr>
+            <w:rFonts w:ascii="Arial" w:hAnsi="Arial" w:cs="Arial"/>
+            <w:iCs/>
+            <w:sz w:val="20"/>
+          </w:rPr>
+          <w:t>2</w:t>
+        </w:r>
+      </w:p>
+    </w:sdtContent>
+  </w:sdt>
+  <w:p>
+    <w:pPr>
+      <w:pStyle w:val="Header"/>
+    </w:pPr>
+  </w:p>
+</w:hdr>
+</file>
+
+<file path=word/header5.xml><?xml version="1.0" encoding="utf-8"?>
+<w:hdr xmlns:wpc="http://schemas.microsoft.com/office/word/2010/wordprocessingCanvas" xmlns:cx="http://schemas.microsoft.com/office/drawing/2014/chartex" xmlns:cx1="http://schemas.microsoft.com/office/drawing/2015/9/8/chartex" xmlns:cx2="http://schemas.microsoft.com/office/drawing/2015/10/21/chartex" xmlns:cx3="http://schemas.microsoft.com/office/drawing/2016/5/9/chartex" xmlns:cx4="http://schemas.microsoft.com/office/drawing/2016/5/10/chartex" xmlns:cx5="http://schemas.microsoft.com/office/drawing/2016/5/11/chartex" xmlns:cx6="http://schemas.microsoft.com/office/drawing/2016/5/12/chartex" xmlns:cx7="http://schemas.microsoft.com/office/drawing/2016/5/13/chartex" xmlns:cx8="http://schemas.microsoft.com/office/drawing/2016/5/14/chartex" xmlns:mc="http://schemas.openxmlformats.org/markup-compatibility/2006" xmlns:aink="http://schemas.microsoft.com/office/drawing/2016/ink" xmlns:am3d="http://schemas.microsoft.com/office/drawing/2017/model3d" xmlns:o="urn:schemas-microsoft-com:office:office" xmlns:r="http://schemas.openxmlformats.org/officeDocument/2006/relationships" xmlns:m="http://schemas.openxmlformats.org/officeDocument/2006/math" xmlns:v="urn:schemas-microsoft-com:vml" xmlns:wp14="http://schemas.microsoft.com/office/word/2010/wordprocessingDrawing" xmlns:wp="http://schemas.openxmlformats.org/drawingml/2006/wordprocessingDrawing" xmlns:w10="urn:schemas-microsoft-com:office:word" xmlns:w="http://schemas.openxmlformats.org/wordprocessingml/2006/main" xmlns:w14="http://schemas.microsoft.com/office/word/2010/wordml" xmlns:w15="http://schemas.microsoft.com/office/word/2012/wordml" xmlns:w16cid="http://schemas.microsoft.com/office/word/2016/wordml/cid" xmlns:w16se="http://schemas.microsoft.com/office/word/2015/wordml/symex" xmlns:wpg="http://schemas.microsoft.com/office/word/2010/wordprocessingGroup" xmlns:wpi="http://schemas.microsoft.com/office/word/2010/wordprocessingInk" xmlns:wne="http://schemas.microsoft.com/office/word/2006/wordml" xmlns:wps="http://schemas.microsoft.com/office/word/2010/wordprocessingShape" mc:Ignorable="w14 w15 w16se w16cid wp14">
+  <w:sdt>
+    <w:sdtPr>
+      <w:rPr>
+        <w:rFonts w:ascii="Arial" w:hAnsi="Arial" w:cs="Arial"/>
+        <w:iCs/>
+        <w:sz w:val="20"/>
+      </w:rPr>
+      <w:id w:val="993074615"/>
+      <w:docPartObj>
+        <w:docPartGallery w:val="Page Numbers (Top of Page)"/>
+        <w:docPartUnique/>
+      </w:docPartObj>
+    </w:sdtPr>
+    <w:sdtEndPr>
+      <w:rPr>
+        <w:noProof/>
+      </w:rPr>
+    </w:sdtEndPr>
+    <w:sdtContent>
+      <w:p>
+        <w:pPr>
+          <w:pStyle w:val="Header"/>
+          <w:pBdr>
+            <w:bottom w:val="single" w:sz="4" w:space="1" w:color="auto"/>
+          </w:pBdr>
+          <w:rPr>
+            <w:rFonts w:ascii="Arial" w:hAnsi="Arial" w:cs="Arial"/>
+            <w:iCs/>
+            <w:noProof/>
+            <w:sz w:val="20"/>
+            <w:szCs w:val="20"/>
+          </w:rPr>
+        </w:pPr>
+        <w:r>
+          <w:rPr>
+            <w:rFonts w:ascii="Arial" w:hAnsi="Arial" w:cs="Arial"/>
+            <w:iCs/>
+            <w:sz w:val="20"/>
+          </w:rPr>
+          <w:t xml:space="preserve">Bab </w:t>
+        </w:r>
+        <w:r>
+          <w:rPr>
+            <w:rFonts w:ascii="Arial" w:hAnsi="Arial" w:cs="Arial"/>
+            <w:iCs/>
+            <w:sz w:val="20"/>
+          </w:rPr>
+          <w:t>3</w:t>
+        </w:r>
+        <w:r>
+          <w:rPr>
+            <w:rFonts w:ascii="Arial" w:hAnsi="Arial" w:cs="Arial"/>
+            <w:iCs/>
+            <w:sz w:val="20"/>
+          </w:rPr>
+          <w:t xml:space="preserve"> – </w:t>
+        </w:r>
+        <w:proofErr w:type="spellStart"/>
+        <w:r>
+          <w:rPr>
+            <w:rFonts w:ascii="Arial" w:hAnsi="Arial" w:cs="Arial"/>
+            <w:iCs/>
+            <w:sz w:val="20"/>
+          </w:rPr>
+          <w:t>Analisis</w:t>
+        </w:r>
+        <w:proofErr w:type="spellEnd"/>
+        <w:r>
+          <w:rPr>
+            <w:rFonts w:ascii="Arial" w:hAnsi="Arial" w:cs="Arial"/>
+            <w:iCs/>
+            <w:sz w:val="20"/>
+          </w:rPr>
+          <w:t xml:space="preserve"> </w:t>
+        </w:r>
+        <w:proofErr w:type="spellStart"/>
+        <w:r>
+          <w:rPr>
+            <w:rFonts w:ascii="Arial" w:hAnsi="Arial" w:cs="Arial"/>
+            <w:iCs/>
+            <w:sz w:val="20"/>
+          </w:rPr>
+          <w:t>Sistem</w:t>
+        </w:r>
+        <w:proofErr w:type="spellEnd"/>
+        <w:r>
+          <w:rPr>
+            <w:rFonts w:ascii="Arial" w:hAnsi="Arial" w:cs="Arial"/>
+            <w:iCs/>
+            <w:sz w:val="20"/>
+          </w:rPr>
+          <w:tab/>
+        </w:r>
+        <w:r>
+          <w:rPr>
+            <w:rFonts w:ascii="Arial" w:hAnsi="Arial" w:cs="Arial"/>
+            <w:iCs/>
+            <w:sz w:val="20"/>
+          </w:rPr>
+          <w:tab/>
+        </w:r>
+        <w:r>
+          <w:rPr>
+            <w:rFonts w:ascii="Arial" w:hAnsi="Arial" w:cs="Arial"/>
+            <w:iCs/>
+            <w:sz w:val="20"/>
+          </w:rPr>
+          <w:t>3</w:t>
+        </w:r>
+        <w:r>
+          <w:rPr>
+            <w:rFonts w:ascii="Arial" w:hAnsi="Arial" w:cs="Arial"/>
+            <w:iCs/>
+            <w:sz w:val="20"/>
+          </w:rPr>
+          <w:t>-</w:t>
+        </w:r>
+        <w:r>
+          <w:rPr>
+            <w:rFonts w:ascii="Arial" w:hAnsi="Arial" w:cs="Arial"/>
+            <w:iCs/>
+            <w:sz w:val="20"/>
+          </w:rPr>
+          <w:t>4</w:t>
+        </w:r>
+      </w:p>
+    </w:sdtContent>
+  </w:sdt>
+  <w:p>
+    <w:pPr>
+      <w:pStyle w:val="Header"/>
+    </w:pPr>
+  </w:p>
+</w:hdr>
+</file>
+
+<file path=word/header6.xml><?xml version="1.0" encoding="utf-8"?>
+<w:hdr xmlns:wpc="http://schemas.microsoft.com/office/word/2010/wordprocessingCanvas" xmlns:cx="http://schemas.microsoft.com/office/drawing/2014/chartex" xmlns:cx1="http://schemas.microsoft.com/office/drawing/2015/9/8/chartex" xmlns:cx2="http://schemas.microsoft.com/office/drawing/2015/10/21/chartex" xmlns:cx3="http://schemas.microsoft.com/office/drawing/2016/5/9/chartex" xmlns:cx4="http://schemas.microsoft.com/office/drawing/2016/5/10/chartex" xmlns:cx5="http://schemas.microsoft.com/office/drawing/2016/5/11/chartex" xmlns:cx6="http://schemas.microsoft.com/office/drawing/2016/5/12/chartex" xmlns:cx7="http://schemas.microsoft.com/office/drawing/2016/5/13/chartex" xmlns:cx8="http://schemas.microsoft.com/office/drawing/2016/5/14/chartex" xmlns:mc="http://schemas.openxmlformats.org/markup-compatibility/2006" xmlns:aink="http://schemas.microsoft.com/office/drawing/2016/ink" xmlns:am3d="http://schemas.microsoft.com/office/drawing/2017/model3d" xmlns:o="urn:schemas-microsoft-com:office:office" xmlns:r="http://schemas.openxmlformats.org/officeDocument/2006/relationships" xmlns:m="http://schemas.openxmlformats.org/officeDocument/2006/math" xmlns:v="urn:schemas-microsoft-com:vml" xmlns:wp14="http://schemas.microsoft.com/office/word/2010/wordprocessingDrawing" xmlns:wp="http://schemas.openxmlformats.org/drawingml/2006/wordprocessingDrawing" xmlns:w10="urn:schemas-microsoft-com:office:word" xmlns:w="http://schemas.openxmlformats.org/wordprocessingml/2006/main" xmlns:w14="http://schemas.microsoft.com/office/word/2010/wordml" xmlns:w15="http://schemas.microsoft.com/office/word/2012/wordml" xmlns:w16cid="http://schemas.microsoft.com/office/word/2016/wordml/cid" xmlns:w16se="http://schemas.microsoft.com/office/word/2015/wordml/symex" xmlns:wpg="http://schemas.microsoft.com/office/word/2010/wordprocessingGroup" xmlns:wpi="http://schemas.microsoft.com/office/word/2010/wordprocessingInk" xmlns:wne="http://schemas.microsoft.com/office/word/2006/wordml" xmlns:wps="http://schemas.microsoft.com/office/word/2010/wordprocessingShape" mc:Ignorable="w14 w15 w16se w16cid wp14">
+  <w:sdt>
+    <w:sdtPr>
+      <w:rPr>
+        <w:rFonts w:ascii="Arial" w:hAnsi="Arial" w:cs="Arial"/>
+        <w:iCs/>
+        <w:sz w:val="20"/>
+      </w:rPr>
+      <w:id w:val="-970743470"/>
+      <w:docPartObj>
+        <w:docPartGallery w:val="Page Numbers (Top of Page)"/>
+        <w:docPartUnique/>
+      </w:docPartObj>
+    </w:sdtPr>
+    <w:sdtEndPr>
+      <w:rPr>
+        <w:noProof/>
+      </w:rPr>
+    </w:sdtEndPr>
+    <w:sdtContent>
+      <w:p>
+        <w:pPr>
+          <w:pStyle w:val="Header"/>
+          <w:pBdr>
+            <w:bottom w:val="single" w:sz="4" w:space="1" w:color="auto"/>
+          </w:pBdr>
+          <w:rPr>
+            <w:rFonts w:ascii="Arial" w:hAnsi="Arial" w:cs="Arial"/>
+            <w:iCs/>
+            <w:sz w:val="20"/>
+          </w:rPr>
+        </w:pPr>
+        <w:r>
+          <w:rPr>
+            <w:rFonts w:ascii="Arial" w:hAnsi="Arial" w:cs="Arial"/>
+            <w:iCs/>
+            <w:sz w:val="20"/>
+          </w:rPr>
+          <w:t xml:space="preserve">Bab </w:t>
+        </w:r>
+        <w:r>
+          <w:rPr>
+            <w:rFonts w:ascii="Arial" w:hAnsi="Arial" w:cs="Arial"/>
+            <w:iCs/>
+            <w:sz w:val="20"/>
+          </w:rPr>
+          <w:t>3</w:t>
+        </w:r>
+        <w:r>
+          <w:rPr>
+            <w:rFonts w:ascii="Arial" w:hAnsi="Arial" w:cs="Arial"/>
+            <w:iCs/>
+            <w:sz w:val="20"/>
+          </w:rPr>
+          <w:t xml:space="preserve"> – </w:t>
+        </w:r>
+        <w:proofErr w:type="spellStart"/>
+        <w:r>
+          <w:rPr>
+            <w:rFonts w:ascii="Arial" w:hAnsi="Arial" w:cs="Arial"/>
+            <w:iCs/>
+            <w:sz w:val="20"/>
+          </w:rPr>
+          <w:t>Analisis</w:t>
+        </w:r>
+        <w:proofErr w:type="spellEnd"/>
+        <w:r>
+          <w:rPr>
+            <w:rFonts w:ascii="Arial" w:hAnsi="Arial" w:cs="Arial"/>
+            <w:iCs/>
+            <w:sz w:val="20"/>
+          </w:rPr>
+          <w:t xml:space="preserve"> </w:t>
+        </w:r>
+        <w:proofErr w:type="spellStart"/>
+        <w:r>
+          <w:rPr>
+            <w:rFonts w:ascii="Arial" w:hAnsi="Arial" w:cs="Arial"/>
+            <w:iCs/>
+            <w:sz w:val="20"/>
+          </w:rPr>
+          <w:t>Sistem</w:t>
+        </w:r>
+        <w:proofErr w:type="spellEnd"/>
+        <w:r>
+          <w:rPr>
+            <w:rFonts w:ascii="Arial" w:hAnsi="Arial" w:cs="Arial"/>
+            <w:iCs/>
+            <w:sz w:val="20"/>
+          </w:rPr>
+          <w:tab/>
+        </w:r>
+        <w:r>
+          <w:rPr>
+            <w:rFonts w:ascii="Arial" w:hAnsi="Arial" w:cs="Arial"/>
+            <w:iCs/>
+            <w:sz w:val="20"/>
+          </w:rPr>
+          <w:tab/>
+        </w:r>
+        <w:r>
+          <w:rPr>
+            <w:rFonts w:ascii="Arial" w:hAnsi="Arial" w:cs="Arial"/>
+            <w:iCs/>
+            <w:sz w:val="20"/>
+          </w:rPr>
+          <w:t>3</w:t>
+        </w:r>
+        <w:r>
+          <w:rPr>
+            <w:rFonts w:ascii="Arial" w:hAnsi="Arial" w:cs="Arial"/>
+            <w:iCs/>
+            <w:sz w:val="20"/>
+          </w:rPr>
+          <w:t>-</w:t>
+        </w:r>
+        <w:r>
+          <w:rPr>
+            <w:rFonts w:ascii="Arial" w:hAnsi="Arial" w:cs="Arial"/>
+            <w:iCs/>
+            <w:sz w:val="20"/>
+          </w:rPr>
+          <w:t>6</w:t>
+        </w:r>
+      </w:p>
+    </w:sdtContent>
+  </w:sdt>
+</w:hdr>
+</file>
+
+<file path=word/header7.xml><?xml version="1.0" encoding="utf-8"?>
+<w:hdr xmlns:wpc="http://schemas.microsoft.com/office/word/2010/wordprocessingCanvas" xmlns:cx="http://schemas.microsoft.com/office/drawing/2014/chartex" xmlns:cx1="http://schemas.microsoft.com/office/drawing/2015/9/8/chartex" xmlns:cx2="http://schemas.microsoft.com/office/drawing/2015/10/21/chartex" xmlns:cx3="http://schemas.microsoft.com/office/drawing/2016/5/9/chartex" xmlns:cx4="http://schemas.microsoft.com/office/drawing/2016/5/10/chartex" xmlns:cx5="http://schemas.microsoft.com/office/drawing/2016/5/11/chartex" xmlns:cx6="http://schemas.microsoft.com/office/drawing/2016/5/12/chartex" xmlns:cx7="http://schemas.microsoft.com/office/drawing/2016/5/13/chartex" xmlns:cx8="http://schemas.microsoft.com/office/drawing/2016/5/14/chartex" xmlns:mc="http://schemas.openxmlformats.org/markup-compatibility/2006" xmlns:aink="http://schemas.microsoft.com/office/drawing/2016/ink" xmlns:am3d="http://schemas.microsoft.com/office/drawing/2017/model3d" xmlns:o="urn:schemas-microsoft-com:office:office" xmlns:r="http://schemas.openxmlformats.org/officeDocument/2006/relationships" xmlns:m="http://schemas.openxmlformats.org/officeDocument/2006/math" xmlns:v="urn:schemas-microsoft-com:vml" xmlns:wp14="http://schemas.microsoft.com/office/word/2010/wordprocessingDrawing" xmlns:wp="http://schemas.openxmlformats.org/drawingml/2006/wordprocessingDrawing" xmlns:w10="urn:schemas-microsoft-com:office:word" xmlns:w="http://schemas.openxmlformats.org/wordprocessingml/2006/main" xmlns:w14="http://schemas.microsoft.com/office/word/2010/wordml" xmlns:w15="http://schemas.microsoft.com/office/word/2012/wordml" xmlns:w16cid="http://schemas.microsoft.com/office/word/2016/wordml/cid" xmlns:w16se="http://schemas.microsoft.com/office/word/2015/wordml/symex" xmlns:wpg="http://schemas.microsoft.com/office/word/2010/wordprocessingGroup" xmlns:wpi="http://schemas.microsoft.com/office/word/2010/wordprocessingInk" xmlns:wne="http://schemas.microsoft.com/office/word/2006/wordml" xmlns:wps="http://schemas.microsoft.com/office/word/2010/wordprocessingShape" mc:Ignorable="w14 w15 w16se w16cid wp14">
+  <w:sdt>
+    <w:sdtPr>
+      <w:rPr>
+        <w:rFonts w:ascii="Arial" w:hAnsi="Arial" w:cs="Arial"/>
+        <w:iCs/>
+        <w:sz w:val="20"/>
+      </w:rPr>
+      <w:id w:val="736129533"/>
+      <w:docPartObj>
+        <w:docPartGallery w:val="Page Numbers (Top of Page)"/>
+        <w:docPartUnique/>
+      </w:docPartObj>
+    </w:sdtPr>
+    <w:sdtEndPr>
+      <w:rPr>
+        <w:noProof/>
+      </w:rPr>
+    </w:sdtEndPr>
+    <w:sdtContent>
+      <w:p>
+        <w:pPr>
+          <w:pStyle w:val="Header"/>
+          <w:pBdr>
+            <w:bottom w:val="single" w:sz="4" w:space="1" w:color="auto"/>
+          </w:pBdr>
+          <w:rPr>
+            <w:rFonts w:ascii="Arial" w:hAnsi="Arial" w:cs="Arial"/>
+            <w:iCs/>
+            <w:noProof/>
+            <w:sz w:val="20"/>
+            <w:szCs w:val="20"/>
+          </w:rPr>
+        </w:pPr>
+        <w:r>
+          <w:rPr>
+            <w:rFonts w:ascii="Arial" w:hAnsi="Arial" w:cs="Arial"/>
+            <w:iCs/>
+            <w:sz w:val="20"/>
+          </w:rPr>
+          <w:t xml:space="preserve">Bab </w:t>
+        </w:r>
+        <w:r>
+          <w:rPr>
+            <w:rFonts w:ascii="Arial" w:hAnsi="Arial" w:cs="Arial"/>
+            <w:iCs/>
+            <w:sz w:val="20"/>
+          </w:rPr>
+          <w:t>3</w:t>
+        </w:r>
+        <w:r>
+          <w:rPr>
+            <w:rFonts w:ascii="Arial" w:hAnsi="Arial" w:cs="Arial"/>
+            <w:iCs/>
+            <w:sz w:val="20"/>
+          </w:rPr>
+          <w:t xml:space="preserve"> – </w:t>
+        </w:r>
+        <w:proofErr w:type="spellStart"/>
+        <w:r>
+          <w:rPr>
+            <w:rFonts w:ascii="Arial" w:hAnsi="Arial" w:cs="Arial"/>
+            <w:iCs/>
+            <w:sz w:val="20"/>
+          </w:rPr>
+          <w:t>Analisis</w:t>
+        </w:r>
+        <w:proofErr w:type="spellEnd"/>
+        <w:r>
+          <w:rPr>
+            <w:rFonts w:ascii="Arial" w:hAnsi="Arial" w:cs="Arial"/>
+            <w:iCs/>
+            <w:sz w:val="20"/>
+          </w:rPr>
+          <w:t xml:space="preserve"> </w:t>
+        </w:r>
+        <w:proofErr w:type="spellStart"/>
+        <w:r>
+          <w:rPr>
+            <w:rFonts w:ascii="Arial" w:hAnsi="Arial" w:cs="Arial"/>
+            <w:iCs/>
+            <w:sz w:val="20"/>
+          </w:rPr>
+          <w:t>Sistem</w:t>
+        </w:r>
+        <w:proofErr w:type="spellEnd"/>
+        <w:r>
+          <w:rPr>
+            <w:rFonts w:ascii="Arial" w:hAnsi="Arial" w:cs="Arial"/>
+            <w:iCs/>
+            <w:sz w:val="20"/>
+          </w:rPr>
+          <w:tab/>
+        </w:r>
+        <w:r>
+          <w:rPr>
+            <w:rFonts w:ascii="Arial" w:hAnsi="Arial" w:cs="Arial"/>
+            <w:iCs/>
+            <w:sz w:val="20"/>
+          </w:rPr>
+          <w:tab/>
+        </w:r>
+        <w:r>
+          <w:rPr>
+            <w:rFonts w:ascii="Arial" w:hAnsi="Arial" w:cs="Arial"/>
+            <w:iCs/>
+            <w:sz w:val="20"/>
+          </w:rPr>
+          <w:t>3</w:t>
+        </w:r>
+        <w:r>
+          <w:rPr>
+            <w:rFonts w:ascii="Arial" w:hAnsi="Arial" w:cs="Arial"/>
+            <w:iCs/>
+            <w:sz w:val="20"/>
+          </w:rPr>
+          <w:t>-</w:t>
+        </w:r>
+        <w:r>
+          <w:rPr>
+            <w:rFonts w:ascii="Arial" w:hAnsi="Arial" w:cs="Arial"/>
+            <w:iCs/>
+            <w:sz w:val="20"/>
+          </w:rPr>
+          <w:t>5</w:t>
+        </w:r>
+      </w:p>
+    </w:sdtContent>
+  </w:sdt>
   <w:p>
     <w:pPr>
       <w:pStyle w:val="Header"/>
@@ -13932,7 +14851,7 @@
 </file>
 
 <file path=customXml/itemProps1.xml><?xml version="1.0" encoding="utf-8"?>
-<ds:datastoreItem xmlns:ds="http://schemas.openxmlformats.org/officeDocument/2006/customXml" ds:itemID="{5C9E1BA9-5059-44A4-9D16-CA838B1CD731}">
+<ds:datastoreItem xmlns:ds="http://schemas.openxmlformats.org/officeDocument/2006/customXml" ds:itemID="{FF2724B3-ECDD-4F3F-9DA4-74C938E1C2EC}">
   <ds:schemaRefs>
     <ds:schemaRef ds:uri="http://schemas.openxmlformats.org/officeDocument/2006/bibliography"/>
   </ds:schemaRefs>

</xml_diff>